<commit_message>
Add headers to prereg plan doc
</commit_message>
<xml_diff>
--- a/book/Supporting/PlanningThePreRegistration.docx
+++ b/book/Supporting/PlanningThePreRegistration.docx
@@ -4,20 +4,43 @@
   <w:body>
     <w:p>
       <w:pPr>
+        <w:pStyle w:val="Title"/>
         <w:jc w:val="center"/>
         <w:rPr>
-          <w:b/>
-          <w:bCs/>
-          <w:lang w:val="en-US"/>
-        </w:rPr>
-      </w:pPr>
-      <w:r>
-        <w:rPr>
-          <w:b/>
-          <w:bCs/>
-          <w:lang w:val="en-US"/>
-        </w:rPr>
-        <w:t>Planning the Pre-Registration</w:t>
+          <w:lang w:val="en-US"/>
+        </w:rPr>
+      </w:pPr>
+      <w:r>
+        <w:rPr>
+          <w:lang w:val="en-US"/>
+        </w:rPr>
+        <w:t>Planning the Pre-</w:t>
+      </w:r>
+      <w:r>
+        <w:rPr>
+          <w:lang w:val="en-US"/>
+        </w:rPr>
+        <w:t>r</w:t>
+      </w:r>
+      <w:r>
+        <w:rPr>
+          <w:lang w:val="en-US"/>
+        </w:rPr>
+        <w:t>egistration</w:t>
+      </w:r>
+    </w:p>
+    <w:p>
+      <w:pPr>
+        <w:pStyle w:val="Heading1"/>
+        <w:rPr>
+          <w:lang w:val="en-US"/>
+        </w:rPr>
+      </w:pPr>
+      <w:r>
+        <w:rPr>
+          <w:lang w:val="en-US"/>
+        </w:rPr>
+        <w:t xml:space="preserve">Overview </w:t>
       </w:r>
     </w:p>
     <w:p>
@@ -48,7 +71,19 @@
         <w:rPr>
           <w:lang w:val="en-US"/>
         </w:rPr>
-        <w:t xml:space="preserve"> of the Pre-Registration. For each </w:t>
+        <w:t xml:space="preserve"> of the Pre-</w:t>
+      </w:r>
+      <w:r>
+        <w:rPr>
+          <w:lang w:val="en-US"/>
+        </w:rPr>
+        <w:t>r</w:t>
+      </w:r>
+      <w:r>
+        <w:rPr>
+          <w:lang w:val="en-US"/>
+        </w:rPr>
+        <w:t xml:space="preserve">egistration. For each </w:t>
       </w:r>
       <w:r>
         <w:rPr>
@@ -798,33 +833,33 @@
     </w:p>
     <w:p>
       <w:pPr>
-        <w:rPr>
-          <w:lang w:val="en-US"/>
-        </w:rPr>
-      </w:pPr>
-    </w:p>
-    <w:p>
-      <w:pPr>
-        <w:rPr>
-          <w:lang w:val="en-US"/>
-        </w:rPr>
-      </w:pPr>
-    </w:p>
-    <w:p>
-      <w:pPr>
-        <w:rPr>
-          <w:b/>
-          <w:bCs/>
-          <w:lang w:val="en-US"/>
-        </w:rPr>
-      </w:pPr>
-      <w:r>
-        <w:rPr>
-          <w:b/>
-          <w:bCs/>
+        <w:pStyle w:val="Heading1"/>
+        <w:rPr>
+          <w:lang w:val="en-US"/>
+        </w:rPr>
+      </w:pPr>
+      <w:r>
+        <w:rPr>
           <w:lang w:val="en-US"/>
         </w:rPr>
         <w:lastRenderedPageBreak/>
+        <w:t>Pre-registration question audit</w:t>
+      </w:r>
+    </w:p>
+    <w:p>
+      <w:pPr>
+        <w:rPr>
+          <w:b/>
+          <w:bCs/>
+          <w:lang w:val="en-US"/>
+        </w:rPr>
+      </w:pPr>
+      <w:r>
+        <w:rPr>
+          <w:b/>
+          <w:bCs/>
+          <w:lang w:val="en-US"/>
+        </w:rPr>
         <w:t>1. Present a concise evidence-based rationale, for the current study, along with your research question and hypothesis.</w:t>
       </w:r>
     </w:p>
@@ -1284,13 +1319,89 @@
           <w:lang w:val="en-US"/>
         </w:rPr>
       </w:pPr>
-      <w:r>
-        <w:rPr>
-          <w:b/>
-          <w:bCs/>
-          <w:lang w:val="en-US"/>
-        </w:rPr>
-        <w:t>Who will lead on each question?</w:t>
+    </w:p>
+    <w:p>
+      <w:pPr>
+        <w:rPr>
+          <w:b/>
+          <w:bCs/>
+          <w:lang w:val="en-US"/>
+        </w:rPr>
+      </w:pPr>
+    </w:p>
+    <w:p>
+      <w:pPr>
+        <w:rPr>
+          <w:b/>
+          <w:bCs/>
+          <w:lang w:val="en-US"/>
+        </w:rPr>
+      </w:pPr>
+    </w:p>
+    <w:p>
+      <w:pPr>
+        <w:rPr>
+          <w:b/>
+          <w:bCs/>
+          <w:lang w:val="en-US"/>
+        </w:rPr>
+      </w:pPr>
+    </w:p>
+    <w:p>
+      <w:pPr>
+        <w:rPr>
+          <w:b/>
+          <w:bCs/>
+          <w:lang w:val="en-US"/>
+        </w:rPr>
+      </w:pPr>
+    </w:p>
+    <w:p>
+      <w:pPr>
+        <w:pStyle w:val="Heading1"/>
+        <w:rPr>
+          <w:lang w:val="en-US"/>
+        </w:rPr>
+      </w:pPr>
+      <w:r>
+        <w:rPr>
+          <w:lang w:val="en-US"/>
+        </w:rPr>
+        <w:lastRenderedPageBreak/>
+        <w:t>Pre-registration task roles</w:t>
+      </w:r>
+    </w:p>
+    <w:p>
+      <w:pPr>
+        <w:rPr>
+          <w:b/>
+          <w:bCs/>
+          <w:lang w:val="en-US"/>
+        </w:rPr>
+      </w:pPr>
+      <w:r>
+        <w:rPr>
+          <w:b/>
+          <w:bCs/>
+          <w:lang w:val="en-US"/>
+        </w:rPr>
+        <w:t xml:space="preserve">Who will lead </w:t>
+      </w:r>
+      <w:r>
+        <w:rPr>
+          <w:b/>
+          <w:bCs/>
+          <w:lang w:val="en-US"/>
+        </w:rPr>
+        <w:t xml:space="preserve">and support </w:t>
+      </w:r>
+      <w:r>
+        <w:rPr>
+          <w:b/>
+          <w:bCs/>
+          <w:lang w:val="en-US"/>
+        </w:rPr>
+        <w:t>on each question?</w:t>
       </w:r>
     </w:p>
     <w:p>
@@ -1308,7 +1419,13 @@
         <w:rPr>
           <w:lang w:val="en-US"/>
         </w:rPr>
-        <w:t>Section 1:</w:t>
+        <w:t>Question</w:t>
+      </w:r>
+      <w:r>
+        <w:rPr>
+          <w:lang w:val="en-US"/>
+        </w:rPr>
+        <w:t xml:space="preserve"> 1:</w:t>
       </w:r>
     </w:p>
     <w:p>
@@ -1326,7 +1443,13 @@
         <w:rPr>
           <w:lang w:val="en-US"/>
         </w:rPr>
-        <w:t>Section 2:</w:t>
+        <w:t>Question</w:t>
+      </w:r>
+      <w:r>
+        <w:rPr>
+          <w:lang w:val="en-US"/>
+        </w:rPr>
+        <w:t xml:space="preserve"> 2:</w:t>
       </w:r>
     </w:p>
     <w:p>
@@ -1344,7 +1467,13 @@
         <w:rPr>
           <w:lang w:val="en-US"/>
         </w:rPr>
-        <w:t>Section 3:</w:t>
+        <w:t>Question</w:t>
+      </w:r>
+      <w:r>
+        <w:rPr>
+          <w:lang w:val="en-US"/>
+        </w:rPr>
+        <w:t xml:space="preserve"> 3:</w:t>
       </w:r>
     </w:p>
     <w:p>
@@ -1362,7 +1491,13 @@
         <w:rPr>
           <w:lang w:val="en-US"/>
         </w:rPr>
-        <w:t>Section 4:</w:t>
+        <w:t>Question</w:t>
+      </w:r>
+      <w:r>
+        <w:rPr>
+          <w:lang w:val="en-US"/>
+        </w:rPr>
+        <w:t xml:space="preserve"> 4:</w:t>
       </w:r>
     </w:p>
     <w:p>
@@ -1380,7 +1515,19 @@
         <w:rPr>
           <w:lang w:val="en-US"/>
         </w:rPr>
-        <w:t>Section 5</w:t>
+        <w:t>Question</w:t>
+      </w:r>
+      <w:r>
+        <w:rPr>
+          <w:lang w:val="en-US"/>
+        </w:rPr>
+        <w:t xml:space="preserve"> 5</w:t>
+      </w:r>
+      <w:r>
+        <w:rPr>
+          <w:lang w:val="en-US"/>
+        </w:rPr>
+        <w:t>:</w:t>
       </w:r>
     </w:p>
     <w:p>
@@ -2395,6 +2542,27 @@
     <w:name w:val="Normal"/>
     <w:qFormat/>
   </w:style>
+  <w:style w:type="paragraph" w:styleId="Heading1">
+    <w:name w:val="heading 1"/>
+    <w:basedOn w:val="Normal"/>
+    <w:next w:val="Normal"/>
+    <w:link w:val="Heading1Char"/>
+    <w:uiPriority w:val="9"/>
+    <w:qFormat/>
+    <w:rsid w:val="00B209A9"/>
+    <w:pPr>
+      <w:keepNext/>
+      <w:keepLines/>
+      <w:spacing w:before="240" w:after="0"/>
+      <w:outlineLvl w:val="0"/>
+    </w:pPr>
+    <w:rPr>
+      <w:rFonts w:asciiTheme="majorHAnsi" w:eastAsiaTheme="majorEastAsia" w:hAnsiTheme="majorHAnsi" w:cstheme="majorBidi"/>
+      <w:color w:val="2F5496" w:themeColor="accent1" w:themeShade="BF"/>
+      <w:sz w:val="32"/>
+      <w:szCs w:val="32"/>
+    </w:rPr>
+  </w:style>
   <w:style w:type="character" w:default="1" w:styleId="DefaultParagraphFont">
     <w:name w:val="Default Paragraph Font"/>
     <w:uiPriority w:val="1"/>
@@ -2432,6 +2600,53 @@
       <w:ind w:left="720"/>
       <w:contextualSpacing/>
     </w:pPr>
+  </w:style>
+  <w:style w:type="paragraph" w:styleId="Title">
+    <w:name w:val="Title"/>
+    <w:basedOn w:val="Normal"/>
+    <w:next w:val="Normal"/>
+    <w:link w:val="TitleChar"/>
+    <w:uiPriority w:val="10"/>
+    <w:qFormat/>
+    <w:rsid w:val="00B209A9"/>
+    <w:pPr>
+      <w:spacing w:after="0" w:line="240" w:lineRule="auto"/>
+      <w:contextualSpacing/>
+    </w:pPr>
+    <w:rPr>
+      <w:rFonts w:asciiTheme="majorHAnsi" w:eastAsiaTheme="majorEastAsia" w:hAnsiTheme="majorHAnsi" w:cstheme="majorBidi"/>
+      <w:spacing w:val="-10"/>
+      <w:kern w:val="28"/>
+      <w:sz w:val="56"/>
+      <w:szCs w:val="56"/>
+    </w:rPr>
+  </w:style>
+  <w:style w:type="character" w:customStyle="1" w:styleId="TitleChar">
+    <w:name w:val="Title Char"/>
+    <w:basedOn w:val="DefaultParagraphFont"/>
+    <w:link w:val="Title"/>
+    <w:uiPriority w:val="10"/>
+    <w:rsid w:val="00B209A9"/>
+    <w:rPr>
+      <w:rFonts w:asciiTheme="majorHAnsi" w:eastAsiaTheme="majorEastAsia" w:hAnsiTheme="majorHAnsi" w:cstheme="majorBidi"/>
+      <w:spacing w:val="-10"/>
+      <w:kern w:val="28"/>
+      <w:sz w:val="56"/>
+      <w:szCs w:val="56"/>
+    </w:rPr>
+  </w:style>
+  <w:style w:type="character" w:customStyle="1" w:styleId="Heading1Char">
+    <w:name w:val="Heading 1 Char"/>
+    <w:basedOn w:val="DefaultParagraphFont"/>
+    <w:link w:val="Heading1"/>
+    <w:uiPriority w:val="9"/>
+    <w:rsid w:val="00B209A9"/>
+    <w:rPr>
+      <w:rFonts w:asciiTheme="majorHAnsi" w:eastAsiaTheme="majorEastAsia" w:hAnsiTheme="majorHAnsi" w:cstheme="majorBidi"/>
+      <w:color w:val="2F5496" w:themeColor="accent1" w:themeShade="BF"/>
+      <w:sz w:val="32"/>
+      <w:szCs w:val="32"/>
+    </w:rPr>
   </w:style>
 </w:styles>
 </file>

</xml_diff>